<commit_message>
Made updates to section 8
</commit_message>
<xml_diff>
--- a/Modelon-Contributor License Agreement 2024.docx
+++ b/Modelon-Contributor License Agreement 2024.docx
@@ -87,7 +87,15 @@
         </w:numPr>
       </w:pPr>
       <w:r>
-        <w:t>You grant a patent license to the Project owner, in the event that you own a patent that covers your contribution.</w:t>
+        <w:t xml:space="preserve">You grant a patent license to the Project owner, </w:t>
+      </w:r>
+      <w:proofErr w:type="gramStart"/>
+      <w:r>
+        <w:t>in the event that</w:t>
+      </w:r>
+      <w:proofErr w:type="gramEnd"/>
+      <w:r>
+        <w:t xml:space="preserve"> you own a patent that covers your contribution.</w:t>
       </w:r>
     </w:p>
     <w:p>
@@ -98,7 +106,15 @@
         </w:numPr>
       </w:pPr>
       <w:r>
-        <w:t>You represent that you coded and own the contribution, and are legally entitled to grant the assignment and license.</w:t>
+        <w:t xml:space="preserve">You represent that you coded and own the </w:t>
+      </w:r>
+      <w:proofErr w:type="gramStart"/>
+      <w:r>
+        <w:t>contribution, and</w:t>
+      </w:r>
+      <w:proofErr w:type="gramEnd"/>
+      <w:r>
+        <w:t xml:space="preserve"> are legally entitled to grant the assignment and license.</w:t>
       </w:r>
     </w:p>
     <w:p>
@@ -129,7 +145,14 @@
       </w:r>
       <w:r>
         <w:br/>
-        <w:t>Ideon Science Park</w:t>
+      </w:r>
+      <w:proofErr w:type="spellStart"/>
+      <w:r>
+        <w:t>Ideon</w:t>
+      </w:r>
+      <w:proofErr w:type="spellEnd"/>
+      <w:r>
+        <w:t xml:space="preserve"> Science Park</w:t>
       </w:r>
       <w:r>
         <w:br/>
@@ -197,11 +220,24 @@
       <w:r>
         <w:br/>
       </w:r>
-      <w:r>
-        <w:t>In order to conclusively and clearly set out the responsibilities and obligations associated with Contributions (as defined below), Modelon AB</w:t>
-      </w:r>
-      <w:r>
-        <w:t>, Swedish Company reg. No. 556672-3010, Ideon Science Park, 223 70 Lund, Sweden</w:t>
+      <w:proofErr w:type="gramStart"/>
+      <w:r>
+        <w:t>In order to</w:t>
+      </w:r>
+      <w:proofErr w:type="gramEnd"/>
+      <w:r>
+        <w:t xml:space="preserve"> conclusively and clearly set out the responsibilities and obligations associated with Contributions (as defined below), Modelon AB</w:t>
+      </w:r>
+      <w:r>
+        <w:t xml:space="preserve">, Swedish Company reg. No. 556672-3010, </w:t>
+      </w:r>
+      <w:proofErr w:type="spellStart"/>
+      <w:r>
+        <w:t>Ideon</w:t>
+      </w:r>
+      <w:proofErr w:type="spellEnd"/>
+      <w:r>
+        <w:t xml:space="preserve"> Science Park, 223 70 Lund, Sweden</w:t>
       </w:r>
       <w:r>
         <w:t xml:space="preserve"> ("Modelon"), the Project owner, has each Contributor enter into this Contributor License Agreement (the "Agreement") and agree to the terms below. You and Modelon hereby accept and agree to the following terms and conditions:</w:t>
@@ -225,7 +261,15 @@
         <w:t xml:space="preserve">1.1 </w:t>
       </w:r>
       <w:r>
-        <w:t>Any individual or legal entity that voluntarily submits to the Project a Contribution is addressed herein as "Contributor" or "You". For legal entities, the entity making a Contribution and all other entities that control, are controlled by, or are under common control with that entity are considered to be a single Contributor. For the purposes of this definition, "control" means (a) the power, direct or indirect, to cause the direction or management of such entity, whether by contract or otherwise, or (b) ownership of fifty percent (50%) or more of the outstanding shares, or (c) beneficial ownership of such entity.</w:t>
+        <w:t xml:space="preserve">Any individual or legal entity that voluntarily submits to the Project a Contribution is addressed herein as "Contributor" or "You". For legal entities, the entity </w:t>
+      </w:r>
+      <w:proofErr w:type="gramStart"/>
+      <w:r>
+        <w:t>making a Contribution</w:t>
+      </w:r>
+      <w:proofErr w:type="gramEnd"/>
+      <w:r>
+        <w:t xml:space="preserve"> and all other entities that control, are controlled by, or are under common control with that entity are considered to be a single Contributor. For the purposes of this definition, "control" means (a) the power, direct or indirect, to cause the direction or management of such entity, whether by contract or otherwise, or (b) ownership of fifty percent (50%) or more of the outstanding shares, or (c) beneficial ownership of such entity.</w:t>
       </w:r>
     </w:p>
     <w:p>
@@ -237,7 +281,15 @@
         <w:t xml:space="preserve">1.2 </w:t>
       </w:r>
       <w:r>
-        <w:t>A "Contribution" is any original work, including any modification or addition to an existing work that has been submitted for inclusion in, or documentation of, any of the products owned or managed by the Project, where such work originates from that particular Contributor.</w:t>
+        <w:t xml:space="preserve">A "Contribution" is any original work, including any modification or addition to an existing work that has been submitted for inclusion in, or documentation of, any of the products owned or managed by the Project, where such work originates from that </w:t>
+      </w:r>
+      <w:proofErr w:type="gramStart"/>
+      <w:r>
+        <w:t>particular Contributor</w:t>
+      </w:r>
+      <w:proofErr w:type="gramEnd"/>
+      <w:r>
+        <w:t>.</w:t>
       </w:r>
     </w:p>
     <w:p>
@@ -299,7 +351,15 @@
         <w:t>) includes a reference of your intent to make a contribution to the Project.</w:t>
       </w:r>
       <w:r>
-        <w:t xml:space="preserve"> Uploading a Contribution to a source code repository or project management system is always considered as “submitting” with the intent to make a contribution to the project.</w:t>
+        <w:t xml:space="preserve"> Uploading a Contribution to a source code repository or project management system is always considered as “submitting” with the intent to </w:t>
+      </w:r>
+      <w:proofErr w:type="gramStart"/>
+      <w:r>
+        <w:t>make a contribution</w:t>
+      </w:r>
+      <w:proofErr w:type="gramEnd"/>
+      <w:r>
+        <w:t xml:space="preserve"> to the project.</w:t>
       </w:r>
     </w:p>
     <w:p>
@@ -311,7 +371,15 @@
         <w:t>1.4</w:t>
       </w:r>
       <w:r>
-        <w:t>. Any Contribution submitted by You to the Project shall be under the terms and conditions of this Agreement, without any additional terms or conditions. In the event Modelon should request that You execute this Agreement in written form with a personal signature, or execute a form of assignment or other documents necessary to complete a copyright registration filing, You agree to do so promptly and without additional consideration.</w:t>
+        <w:t xml:space="preserve">. Any Contribution submitted by You to the Project shall be under the terms and conditions of this Agreement, without any additional terms or conditions. In the event Modelon should request that You execute this Agreement in written form with a personal </w:t>
+      </w:r>
+      <w:proofErr w:type="gramStart"/>
+      <w:r>
+        <w:t>signature, or</w:t>
+      </w:r>
+      <w:proofErr w:type="gramEnd"/>
+      <w:r>
+        <w:t xml:space="preserve"> execute a form of assignment or other documents necessary to complete a copyright registration filing, You agree to do so promptly and without additional consideration.</w:t>
       </w:r>
     </w:p>
     <w:p>
@@ -336,11 +404,27 @@
         <w:t>2.1</w:t>
       </w:r>
       <w:r>
-        <w:t xml:space="preserve"> You hereby irrevocably assign, transfer, and convey to Modelon all right, title and interest in and to the Contribution. Such assignment includes all copyrights, copyright applications, and copyright registrations, and all other intellectual property or proprietary rights other than patents relating to the Contribution, together with all causes of actions accrued in your favor for infringement thereof, recognized in any jurisdiction, whether or not perfected ("Proprietary Rights"). Without limiting the generality of the foregoing, Modelon shall have the right to use or not use the Contribution and to use, sell, register, distribute, license, reproduce, re-use, alter, modify, edit, change, or otherwise commercialize the Contribution as it sees fit, in any manner now known or in the future discovered, and for any purpose. To the extent that under any applicable mandatory law, Proprietary Rights cannot be assigned, You irrevocably agree to grant, and You hereby grant, to Modelon an exclusive, perpetual, irrevocable, unlimited, worldwide, fully paid, and unconditional license to use and commercialize Proprietary Right to the Contribution in any manner now known or in the future discovered. To the extent such license grant is not fully valid, effective or enforceable under mandatory law, You </w:t>
+        <w:t xml:space="preserve"> You hereby irrevocably assign, transfer, and convey to Modelon all right, title and interest in and to the Contribution. Such assignment includes all copyrights, copyright applications, and copyright registrations, and all other intellectual property or proprietary rights other than patents relating to the Contribution, together with all causes of actions accrued in your favor for infringement thereof, recognized in any jurisdiction, </w:t>
+      </w:r>
+      <w:proofErr w:type="gramStart"/>
+      <w:r>
+        <w:t>whether or not</w:t>
+      </w:r>
+      <w:proofErr w:type="gramEnd"/>
+      <w:r>
+        <w:t xml:space="preserve"> perfected ("Proprietary Rights"). Without limiting the generality of the foregoing, Modelon shall have the right to use or not use the Contribution and to use, sell, register, distribute, license, reproduce, re-use, alter, modify, edit, change, or otherwise commercialize the Contribution as it sees fit, in any manner now known or in the future discovered, and for any purpose. To the extent that under any applicable mandatory law, Proprietary Rights cannot be assigned, You irrevocably agree to grant, and You hereby grant, to Modelon an exclusive, perpetual, irrevocable, unlimited, worldwide, fully paid, and unconditional license to use and commercialize Proprietary Right to the Contribution in any manner now known or in the future discovered. To the extent such license grant is not fully valid, effective or enforceable under mandatory law, You </w:t>
       </w:r>
       <w:r>
         <w:lastRenderedPageBreak/>
-        <w:t>irrevocably agree to grant, and You hereby grant, to Modelon, such rights as Modelon reasonably requests in order to acquire a legal position as close as possible to full and exclusive legal ownership.</w:t>
+        <w:t xml:space="preserve">irrevocably agree to grant, and You hereby grant, to Modelon, such rights as Modelon reasonably requests </w:t>
+      </w:r>
+      <w:proofErr w:type="gramStart"/>
+      <w:r>
+        <w:t>in order to</w:t>
+      </w:r>
+      <w:proofErr w:type="gramEnd"/>
+      <w:r>
+        <w:t xml:space="preserve"> acquire a legal position as close as possible to full and exclusive legal ownership.</w:t>
       </w:r>
     </w:p>
     <w:p>
@@ -352,7 +436,15 @@
         <w:t>2.2</w:t>
       </w:r>
       <w:r>
-        <w:t xml:space="preserve"> You hereby grant to Modelon and to and to any and all individuals and entities who obtain, access, use, or distribute any Modelon product a perpetual, non-exclusive, worldwide, fully paid-up, royalty free, irrevocable (except as set forth below with respect to litigation) license to any patent rights to make, have made, use, offer to sell, sell, import, and otherwise exploit or transfer your Contribution or prepare derivative works thereof, where such license applies only to those patent claims licensable by You that are necessarily infringed by your Contribution alone or by combination of your Contribution with other work of the Project. The patent license granted in this Section shall immediately terminate with respect to any party that institutes patent litigation against You or Modelon (including a cross-claim or counterclaim in a lawsuit) alleging that your Contribution, or the Project work to which You have contributed, constitutes direct or contributory patent infringement.</w:t>
+        <w:t xml:space="preserve"> You hereby grant to Modelon and to and to any and all individuals and entities who obtain, access, use, or distribute any Modelon product a perpetual, non-exclusive, worldwide, fully paid-up, royalty free, irrevocable (except as set forth below with respect to litigation) license to any patent rights to make, have made, use, offer to sell, sell, import, and otherwise exploit or transfer your Contribution or prepare derivative works thereof, where such license applies only to those patent claims licensable by You that are necessarily infringed by your Contribution alone or by combination of your Contribution with other work of the Project. The patent license granted in this Section shall immediately terminate with respect to any party that institutes patent litigation against You or Modelon (including a </w:t>
+      </w:r>
+      <w:proofErr w:type="gramStart"/>
+      <w:r>
+        <w:t>cross-claim</w:t>
+      </w:r>
+      <w:proofErr w:type="gramEnd"/>
+      <w:r>
+        <w:t xml:space="preserve"> or counterclaim in a lawsuit) alleging that your Contribution, or the Project work to which You have contributed, constitutes direct or contributory patent infringement.</w:t>
       </w:r>
     </w:p>
     <w:p>
@@ -388,7 +480,31 @@
         <w:t>2.5</w:t>
       </w:r>
       <w:r>
-        <w:t xml:space="preserve"> In order to ensure that Modelon will be able to acquire, perfect and use its Proprietary Rights under Section 2.1 and its patent license under Section 2.2, You will: (i) sign any documents to assist Modelon in the documentation, perfection and enforcement of its rights, and (ii) provide Modelon with support and reasonable access to information for recording, perfecting, securing, defending, and enforcing its rights. You also irrevocably authorize Modelon to act and sign on your behalf and take any necessary steps in order to perfect Modelon’s rights under this Agreement.</w:t>
+        <w:t xml:space="preserve"> In order to ensure that Modelon will be able to acquire, perfect and use its Proprietary Rights under Section 2.1 and its patent license under Section 2.2, You will: (</w:t>
+      </w:r>
+      <w:proofErr w:type="spellStart"/>
+      <w:r>
+        <w:t>i</w:t>
+      </w:r>
+      <w:proofErr w:type="spellEnd"/>
+      <w:r>
+        <w:t xml:space="preserve">) sign any documents to assist Modelon in the documentation, perfection and enforcement of its rights, and (ii) provide Modelon with support and reasonable access to information for recording, perfecting, securing, defending, and enforcing its rights. You also irrevocably authorize Modelon to act and sign on your behalf and take any necessary steps </w:t>
+      </w:r>
+      <w:proofErr w:type="gramStart"/>
+      <w:r>
+        <w:t>in order to</w:t>
+      </w:r>
+      <w:proofErr w:type="gramEnd"/>
+      <w:r>
+        <w:t xml:space="preserve"> perfect </w:t>
+      </w:r>
+      <w:proofErr w:type="spellStart"/>
+      <w:r>
+        <w:t>Modelon’s</w:t>
+      </w:r>
+      <w:proofErr w:type="spellEnd"/>
+      <w:r>
+        <w:t xml:space="preserve"> rights under this Agreement.</w:t>
       </w:r>
     </w:p>
     <w:p>
@@ -408,7 +524,23 @@
         <w:t>3.1</w:t>
       </w:r>
       <w:r>
-        <w:t xml:space="preserve"> Upon general availability release of a Modelon product that includes your Contribution, Modelon shall identify You by name in the acknowledgements section of the code notes. Modelon's sole liability and your sole remedy for breach of this Section is for Modelon to correct the attribution in the next release following the date on which the breach was brought to Modelon's attention. Any Contributor who does not want to be identified as a Contributor must notify Modelon of that by means of an email to </w:t>
+        <w:t xml:space="preserve"> Upon general availability release of a Modelon product that includes your Contribution, Modelon shall identify You by name in the acknowledgements section of the code notes. </w:t>
+      </w:r>
+      <w:proofErr w:type="spellStart"/>
+      <w:r>
+        <w:t>Modelon's</w:t>
+      </w:r>
+      <w:proofErr w:type="spellEnd"/>
+      <w:r>
+        <w:t xml:space="preserve"> sole liability and your sole remedy for breach of this Section is for Modelon to correct the attribution in the next release following the date on which the breach was brought to </w:t>
+      </w:r>
+      <w:proofErr w:type="spellStart"/>
+      <w:r>
+        <w:t>Modelon's</w:t>
+      </w:r>
+      <w:proofErr w:type="spellEnd"/>
+      <w:r>
+        <w:t xml:space="preserve"> attention. Any Contributor who does not want to be identified as a Contributor must notify Modelon of that by means of an email to </w:t>
       </w:r>
       <w:hyperlink r:id="rId10" w:history="1">
         <w:r>
@@ -573,114 +705,37 @@
         <w:t>8.1 </w:t>
       </w:r>
       <w:r>
-        <w:t xml:space="preserve">The Project is under no obligation to accept any Contribution or include any Contribution in any Project software or documentation. </w:t>
-      </w:r>
-    </w:p>
-    <w:p>
-      <w:r>
-        <w:rPr>
-          <w:b/>
-          <w:bCs/>
-        </w:rPr>
-        <w:t>8.</w:t>
-      </w:r>
-      <w:r>
-        <w:rPr>
-          <w:b/>
-          <w:bCs/>
-        </w:rPr>
-        <w:t>2</w:t>
-      </w:r>
-      <w:r>
-        <w:t xml:space="preserve"> For any Contribution from You that Modelon accepts and, in its reasonable discretion, decides is of material value to the Project (i.e. feature contributions that significantly extend or improve the </w:t>
-      </w:r>
+        <w:t>The Project is under no obligation to accept any Contribution or include any Contribution in any Project software or documentation.</w:t>
+      </w:r>
+    </w:p>
+    <w:p>
+      <w:pPr>
+        <w:pStyle w:val="Heading2"/>
+      </w:pPr>
       <w:r>
         <w:lastRenderedPageBreak/>
-        <w:t>functionality of Project software), Modelon, or its community of users, You shall have the right to receive as consideration for your Contribution any two of the following items: (a) a discount of €100 off the applicab</w:t>
-      </w:r>
-      <w:r>
-        <w:t>le fee for attending a Modelon</w:t>
-      </w:r>
-      <w:r>
-        <w:t xml:space="preserve"> training class or user conference sponsored by Modelon (b) a JModelica </w:t>
-      </w:r>
-      <w:r>
-        <w:t xml:space="preserve">or Modelica </w:t>
-      </w:r>
-      <w:r>
-        <w:t>branded shirt (c) a donation of €100 to the Modelica Association.</w:t>
-      </w:r>
-    </w:p>
-    <w:p>
-      <w:r>
-        <w:rPr>
-          <w:b/>
-          <w:bCs/>
-        </w:rPr>
-        <w:t>8.</w:t>
-      </w:r>
-      <w:r>
-        <w:rPr>
-          <w:b/>
-          <w:bCs/>
-        </w:rPr>
-        <w:t>3</w:t>
-      </w:r>
-      <w:r>
-        <w:t xml:space="preserve"> Do not submit a Contribution if the compensation set forth in this Agreement is not acceptable to you. Instead contact Modelon at </w:t>
-      </w:r>
-      <w:hyperlink r:id="rId11" w:history="1">
-        <w:r>
-          <w:rPr>
-            <w:rStyle w:val="Hyperlink"/>
-          </w:rPr>
-          <w:t>info@m</w:t>
-        </w:r>
-        <w:r>
-          <w:rPr>
-            <w:rStyle w:val="Hyperlink"/>
-          </w:rPr>
-          <w:t>odelon.com</w:t>
-        </w:r>
-      </w:hyperlink>
-      <w:r>
-        <w:t xml:space="preserve"> </w:t>
-      </w:r>
-      <w:r>
-        <w:t xml:space="preserve"> with a complete description of the contribution you are prepared to make and a summary of the business terms on which the contribution could be made. From time to time Modelon will make extraordinary compensation available for a Contribution that provides extraordinary benefit to the Project.</w:t>
-      </w:r>
-    </w:p>
-    <w:p>
-      <w:r>
-        <w:rPr>
-          <w:b/>
-          <w:bCs/>
-        </w:rPr>
-        <w:t>8.</w:t>
-      </w:r>
-      <w:r>
-        <w:rPr>
-          <w:b/>
-          <w:bCs/>
-        </w:rPr>
-        <w:t>4</w:t>
-      </w:r>
-      <w:r>
-        <w:t xml:space="preserve"> For a conclusive determination of whether your Contribution gives rise to a right to such consideration You may contact the Project at: </w:t>
-      </w:r>
-      <w:hyperlink r:id="rId12" w:history="1">
-        <w:r>
-          <w:rPr>
-            <w:rStyle w:val="Hyperlink"/>
-          </w:rPr>
-          <w:t>info@modelon.com</w:t>
-        </w:r>
-      </w:hyperlink>
-      <w:r>
-        <w:t xml:space="preserve"> </w:t>
-      </w:r>
-      <w:r>
-        <w:t>. YOU ACKNOWLEDGE AND AGREE THAT THE CONSIDERATION YOU ELECT TO RECEIVE PURSUANT TO THIS SECTION 8 IS THE SOLE AND EXCLUSIVE COMPENSATION YOU WILL EVER RECEIVE IN CONNECTION WITH YOUR CONTRIBUTION AND YOUR OBLIGATIONS AND RESPONSIBILITIES UNDER THIS AGREEMENT.</w:t>
+        <w:t>9. Future Claims</w:t>
+      </w:r>
+    </w:p>
+    <w:p>
+      <w:r>
+        <w:t xml:space="preserve">At no time hereafter shall You dispute, contest, or aid or assist others in disputing or contesting, either directly or indirectly, </w:t>
+      </w:r>
+      <w:proofErr w:type="spellStart"/>
+      <w:r>
+        <w:t>Modelon's</w:t>
+      </w:r>
+      <w:proofErr w:type="spellEnd"/>
+      <w:r>
+        <w:t xml:space="preserve"> exclusive right, title, and interest in </w:t>
+      </w:r>
+      <w:proofErr w:type="gramStart"/>
+      <w:r>
+        <w:t>any and all</w:t>
+      </w:r>
+      <w:proofErr w:type="gramEnd"/>
+      <w:r>
+        <w:t xml:space="preserve"> Contributions, including (but not limited to) any and all copyright and other intellectual property rights therein claimed by Modelon.</w:t>
       </w:r>
     </w:p>
     <w:p>
@@ -688,29 +743,20 @@
         <w:pStyle w:val="Heading2"/>
       </w:pPr>
       <w:r>
-        <w:t>9. Future Claims</w:t>
-      </w:r>
-    </w:p>
-    <w:p>
-      <w:r>
-        <w:t>At no time hereafter shall You dispute, contest, or aid or assist others in disputing or contesting, either directly or indirectly, Modelon's exclusive right, title, and interest in any and all Contributions, including (but not limited to) any and all copyright and other intellectual property rights therein claimed by Modelon.</w:t>
-      </w:r>
-    </w:p>
-    <w:p>
-      <w:pPr>
-        <w:pStyle w:val="Heading2"/>
-      </w:pPr>
-      <w:r>
         <w:t>10. Miscellaneous</w:t>
       </w:r>
     </w:p>
     <w:p>
       <w:r>
-        <w:t xml:space="preserve">This Agreement contains the entire agreement between the parties, and supersedes all prior or contemporaneous agreements or understanding, whether written or oral, relating to its subject matter. The terms of this Agreement are binding contractual obligations and not mere guidelines or recitals. The "License Summary" made available in conjunction with this Agreement is provided for informational purposes only, and in the event of a conflict between the License Summary and the terms of this Agreement, the terms of this Agreement shall prevail. This Agreement may be terminated by either party upon written notice to the other party, provided that the terms of this Agreement shall remain in full force and effect with respect to any Contribution submitted prior to the termination date of this Agreement. This Agreement may be amended or modified only in a writing executed by both parties. If any provision of this Agreement shall be deemed invalid or unenforceable, the validity and enforceability of the remaining provisions of this Agreement shall not be affected and such provision shall be deemed modified only to the extent necessary to make such provision consistent with applicable law. This Agreement shall be governed by and interpreted in accordance with the laws of Sweden (without regard to its principles of conflicts of law). You agree that the terms and conditions of this Agreement are reasonable and necessary for protection of Modelon's interest in the Project and the assigned Contributions, and that irreparable injury will result to Modelon if You breach any term or condition herein. You agree that Modelon may take any necessary action to compel specific performance or enjoin any violation of this Agreement before any court of competent jurisdiction. Modelon, as used herein, shall mean Modelon AB, as well as its successors and assigns. This agreement </w:t>
-      </w:r>
-      <w:r>
-        <w:lastRenderedPageBreak/>
-        <w:t>is derived from the MySQL Contributor License Agreement with kind permission from the copyright holder.</w:t>
+        <w:t xml:space="preserve">This Agreement contains the entire agreement between the parties, and supersedes all prior or contemporaneous agreements or understanding, whether written or oral, relating to its subject matter. The terms of this Agreement are binding contractual obligations and not mere guidelines or recitals. The "License Summary" made available in conjunction with this Agreement is provided for informational purposes only, and in the event of a conflict between the License Summary and the terms of this Agreement, the terms of this Agreement shall prevail. This Agreement may be terminated by either party upon written notice to the other party, provided that the terms of this Agreement shall remain in full force and effect with respect to any Contribution submitted prior to the termination date of this Agreement. This Agreement may be amended or modified only in a writing executed by both parties. If any provision of this Agreement shall be deemed invalid or unenforceable, the validity and enforceability of the remaining provisions of this Agreement shall not be affected and such provision shall be deemed modified only to the extent necessary to make such provision consistent with applicable law. This Agreement shall be governed by and interpreted in accordance with the laws of Sweden (without regard to its principles of conflicts of law). You agree that the terms and conditions of this Agreement are reasonable and necessary for protection of </w:t>
+      </w:r>
+      <w:proofErr w:type="spellStart"/>
+      <w:r>
+        <w:t>Modelon's</w:t>
+      </w:r>
+      <w:proofErr w:type="spellEnd"/>
+      <w:r>
+        <w:t xml:space="preserve"> interest in the Project and the assigned Contributions, and that irreparable injury will result to Modelon if You breach any term or condition herein. You agree that Modelon may take any necessary action to compel specific performance or enjoin any violation of this Agreement before any court of competent jurisdiction. Modelon, as used herein, shall mean Modelon AB, as well as its successors and assigns. This agreement is derived from the MySQL Contributor License Agreement with kind permission from the copyright holder.</w:t>
       </w:r>
     </w:p>
     <w:p>
@@ -1790,12 +1836,6 @@
 </file>
 
 <file path=customXml/item1.xml><?xml version="1.0" encoding="utf-8"?>
-<p:properties xmlns:p="http://schemas.microsoft.com/office/2006/metadata/properties" xmlns:xsi="http://www.w3.org/2001/XMLSchema-instance" xmlns:pc="http://schemas.microsoft.com/office/infopath/2007/PartnerControls">
-  <documentManagement/>
-</p:properties>
-</file>
-
-<file path=customXml/item2.xml><?xml version="1.0" encoding="utf-8"?>
 <ct:contentTypeSchema xmlns:ct="http://schemas.microsoft.com/office/2006/metadata/contentType" xmlns:ma="http://schemas.microsoft.com/office/2006/metadata/properties/metaAttributes" ct:_="" ma:_="" ma:contentTypeName="Document" ma:contentTypeID="0x010100E31C5A559AA0854A9E6DAAB8E0D70E4E" ma:contentTypeVersion="5" ma:contentTypeDescription="Create a new document." ma:contentTypeScope="" ma:versionID="1fbf560dbe83970c7ceef7ba33495c29">
   <xsd:schema xmlns:xsd="http://www.w3.org/2001/XMLSchema" xmlns:xs="http://www.w3.org/2001/XMLSchema" xmlns:p="http://schemas.microsoft.com/office/2006/metadata/properties" xmlns:ns2="69a19cd6-e86f-4f4a-8929-528df0def2f1" xmlns:ns3="6a3a7001-08c1-4649-9e08-a78f1dd72f11" targetNamespace="http://schemas.microsoft.com/office/2006/metadata/properties" ma:root="true" ma:fieldsID="1e5ff14e0d90c6ef93c29511e90c708c" ns2:_="" ns3:_="">
     <xsd:import namespace="69a19cd6-e86f-4f4a-8929-528df0def2f1"/>
@@ -1966,11 +2006,13 @@
 </ct:contentTypeSchema>
 </file>
 
-<file path=customXml/item3.xml><?xml version="1.0" encoding="utf-8"?>
-<b:Sources xmlns:b="http://schemas.openxmlformats.org/officeDocument/2006/bibliography" xmlns="http://schemas.openxmlformats.org/officeDocument/2006/bibliography" SelectedStyle="\APASixthEditionOfficeOnline.xsl" StyleName="APA" Version="6"/>
+<file path=customXml/item2.xml><?xml version="1.0" encoding="utf-8"?>
+<p:properties xmlns:p="http://schemas.microsoft.com/office/2006/metadata/properties" xmlns:xsi="http://www.w3.org/2001/XMLSchema-instance" xmlns:pc="http://schemas.microsoft.com/office/infopath/2007/PartnerControls">
+  <documentManagement/>
+</p:properties>
 </file>
 
-<file path=customXml/item4.xml><?xml version="1.0" encoding="utf-8"?>
+<file path=customXml/item3.xml><?xml version="1.0" encoding="utf-8"?>
 <?mso-contentType ?>
 <FormTemplates xmlns="http://schemas.microsoft.com/sharepoint/v3/contenttype/forms">
   <Display>DocumentLibraryForm</Display>
@@ -1979,16 +2021,11 @@
 </FormTemplates>
 </file>
 
-<file path=customXml/itemProps1.xml><?xml version="1.0" encoding="utf-8"?>
-<ds:datastoreItem xmlns:ds="http://schemas.openxmlformats.org/officeDocument/2006/customXml" ds:itemID="{7898CB5E-3EF0-4853-A986-15379D368CA9}">
-  <ds:schemaRefs>
-    <ds:schemaRef ds:uri="http://schemas.microsoft.com/office/2006/metadata/properties"/>
-    <ds:schemaRef ds:uri="http://schemas.microsoft.com/office/infopath/2007/PartnerControls"/>
-  </ds:schemaRefs>
-</ds:datastoreItem>
+<file path=customXml/item4.xml><?xml version="1.0" encoding="utf-8"?>
+<b:Sources xmlns:b="http://schemas.openxmlformats.org/officeDocument/2006/bibliography" xmlns="http://schemas.openxmlformats.org/officeDocument/2006/bibliography" SelectedStyle="\APASixthEditionOfficeOnline.xsl" StyleName="APA" Version="6"/>
 </file>
 
-<file path=customXml/itemProps2.xml><?xml version="1.0" encoding="utf-8"?>
+<file path=customXml/itemProps1.xml><?xml version="1.0" encoding="utf-8"?>
 <ds:datastoreItem xmlns:ds="http://schemas.openxmlformats.org/officeDocument/2006/customXml" ds:itemID="{80E6A764-6EDF-48A5-AF42-6244C4B453AF}">
   <ds:schemaRefs>
     <ds:schemaRef ds:uri="http://schemas.microsoft.com/office/2006/metadata/contentType"/>
@@ -2007,18 +2044,27 @@
 </ds:datastoreItem>
 </file>
 
+<file path=customXml/itemProps2.xml><?xml version="1.0" encoding="utf-8"?>
+<ds:datastoreItem xmlns:ds="http://schemas.openxmlformats.org/officeDocument/2006/customXml" ds:itemID="{7898CB5E-3EF0-4853-A986-15379D368CA9}">
+  <ds:schemaRefs>
+    <ds:schemaRef ds:uri="http://schemas.microsoft.com/office/2006/metadata/properties"/>
+    <ds:schemaRef ds:uri="http://schemas.microsoft.com/office/infopath/2007/PartnerControls"/>
+  </ds:schemaRefs>
+</ds:datastoreItem>
+</file>
+
 <file path=customXml/itemProps3.xml><?xml version="1.0" encoding="utf-8"?>
+<ds:datastoreItem xmlns:ds="http://schemas.openxmlformats.org/officeDocument/2006/customXml" ds:itemID="{B8CAD25E-B775-4ABC-A892-8B21F8015FF9}">
+  <ds:schemaRefs>
+    <ds:schemaRef ds:uri="http://schemas.microsoft.com/sharepoint/v3/contenttype/forms"/>
+  </ds:schemaRefs>
+</ds:datastoreItem>
+</file>
+
+<file path=customXml/itemProps4.xml><?xml version="1.0" encoding="utf-8"?>
 <ds:datastoreItem xmlns:ds="http://schemas.openxmlformats.org/officeDocument/2006/customXml" ds:itemID="{A63ADFCD-9AC4-44DC-8230-0E0678DE0DFE}">
   <ds:schemaRefs>
     <ds:schemaRef ds:uri="http://schemas.openxmlformats.org/officeDocument/2006/bibliography"/>
   </ds:schemaRefs>
 </ds:datastoreItem>
-</file>
-
-<file path=customXml/itemProps4.xml><?xml version="1.0" encoding="utf-8"?>
-<ds:datastoreItem xmlns:ds="http://schemas.openxmlformats.org/officeDocument/2006/customXml" ds:itemID="{B8CAD25E-B775-4ABC-A892-8B21F8015FF9}">
-  <ds:schemaRefs>
-    <ds:schemaRef ds:uri="http://schemas.microsoft.com/sharepoint/v3/contenttype/forms"/>
-  </ds:schemaRefs>
-</ds:datastoreItem>
 </file>
</xml_diff>